<commit_message>
fin in Readme doc
</commit_message>
<xml_diff>
--- a/Readme.docx
+++ b/Readme.docx
@@ -176,6 +176,9 @@
         <w:br/>
       </w:r>
       <w:r>
+        <w:rPr>
+          <w:noProof/>
+        </w:rPr>
         <w:drawing>
           <wp:inline distT="0" distB="0" distL="0" distR="0" wp14:anchorId="290121AE" wp14:editId="2B75E88E">
             <wp:extent cx="4572396" cy="2880610"/>
@@ -217,7 +220,10 @@
       </w:r>
       <w:r>
         <w:br/>
-        <w:t>To run on localhost</w:t>
+        <w:t xml:space="preserve">To run </w:t>
+      </w:r>
+      <w:r>
+        <w:t>with CLI</w:t>
       </w:r>
       <w:r>
         <w:t>:</w:t>
@@ -225,16 +231,17 @@
       <w:r>
         <w:br/>
       </w:r>
-      <w:proofErr w:type="gramStart"/>
       <w:r>
         <w:t>1.</w:t>
       </w:r>
       <w:r>
-        <w:t>From</w:t>
-      </w:r>
-      <w:proofErr w:type="gramEnd"/>
-      <w:r>
-        <w:t xml:space="preserve"> logger directory, run command</w:t>
+        <w:t>From logger</w:t>
+      </w:r>
+      <w:r>
+        <w:t>_publish</w:t>
+      </w:r>
+      <w:r>
+        <w:t xml:space="preserve"> directory, run command</w:t>
       </w:r>
       <w:r>
         <w:t xml:space="preserve"> </w:t>
@@ -247,41 +254,30 @@
         <w:t>"</w:t>
       </w:r>
       <w:r>
+        <w:t xml:space="preserve"> dotnet Logger.dll --urls "http://localhost:8080"</w:t>
+      </w:r>
+      <w:r>
+        <w:br/>
+      </w:r>
+      <w:r>
+        <w:t xml:space="preserve">3. </w:t>
+      </w:r>
+      <w:r>
+        <w:t>From watcher</w:t>
+      </w:r>
+      <w:r>
+        <w:t>_publish</w:t>
+      </w:r>
+      <w:r>
+        <w:t xml:space="preserve"> directory, run command </w:t>
+      </w:r>
+      <w:r>
+        <w:br/>
+      </w:r>
+      <w:r>
         <w:t xml:space="preserve"> </w:t>
       </w:r>
       <w:r>
-        <w:t>dotnet Logger.dll --</w:t>
-      </w:r>
-      <w:proofErr w:type="spellStart"/>
-      <w:r>
-        <w:t>urls</w:t>
-      </w:r>
-      <w:proofErr w:type="spellEnd"/>
-      <w:r>
-        <w:t xml:space="preserve"> "http://localhost:8080"</w:t>
-      </w:r>
-      <w:r>
-        <w:br/>
-      </w:r>
-      <w:r>
-        <w:t xml:space="preserve">3. </w:t>
-      </w:r>
-      <w:r>
-        <w:t xml:space="preserve">From </w:t>
-      </w:r>
-      <w:r>
-        <w:t>watcher</w:t>
-      </w:r>
-      <w:r>
-        <w:t xml:space="preserve"> directory, run command </w:t>
-      </w:r>
-      <w:r>
-        <w:br/>
-      </w:r>
-      <w:r>
-        <w:t xml:space="preserve"> </w:t>
-      </w:r>
-      <w:r>
         <w:t xml:space="preserve">   </w:t>
       </w:r>
       <w:r>
@@ -294,7 +290,13 @@
         <w:br/>
       </w:r>
       <w:r>
-        <w:t>Save file in watcher/watched directory. Look in the consoles of services to see the changes.</w:t>
+        <w:t>Save file in watcher</w:t>
+      </w:r>
+      <w:r>
+        <w:t>_publish</w:t>
+      </w:r>
+      <w:r>
+        <w:t>/watched directory. Look in the consoles of services to see the changes.</w:t>
       </w:r>
       <w:r>
         <w:br/>
@@ -316,15 +318,7 @@
       </w:r>
       <w:r>
         <w:br/>
-        <w:t xml:space="preserve">Three projects. Watcher project, Logger project and Common project for </w:t>
-      </w:r>
-      <w:proofErr w:type="gramStart"/>
-      <w:r>
-        <w:t>DTO(</w:t>
-      </w:r>
-      <w:proofErr w:type="gramEnd"/>
-      <w:r>
-        <w:t>data transfer objects)</w:t>
+        <w:t>Three projects. Watcher project, Logger project and Common project for DTO(data transfer objects)</w:t>
       </w:r>
     </w:p>
     <w:p>
@@ -420,23 +414,17 @@
       </w:r>
       <w:r>
         <w:br/>
-      </w:r>
-      <w:proofErr w:type="spellStart"/>
-      <w:r>
         <w:t>WatcherService</w:t>
       </w:r>
       <w:r>
         <w:t>.cs</w:t>
       </w:r>
-      <w:proofErr w:type="spellEnd"/>
       <w:r>
         <w:t xml:space="preserve">: background service using </w:t>
       </w:r>
-      <w:proofErr w:type="spellStart"/>
       <w:r>
         <w:t>FileSystemWatcher</w:t>
       </w:r>
-      <w:proofErr w:type="spellEnd"/>
       <w:r>
         <w:t xml:space="preserve"> to watch at the directory.</w:t>
       </w:r>
@@ -451,96 +439,68 @@
         <w:t>"watched" directory</w:t>
       </w:r>
       <w:r>
+        <w:t xml:space="preserve">, Created event is fired and </w:t>
+      </w:r>
+      <w:r>
+        <w:t>SendMetadata</w:t>
+      </w:r>
+      <w:r>
+        <w:t xml:space="preserve">() is </w:t>
+      </w:r>
+      <w:r>
+        <w:t>invoked</w:t>
+      </w:r>
+      <w:r>
+        <w:t>. It gets file info and stores in LogMetaData DTO.</w:t>
+      </w:r>
+      <w:r>
+        <w:br/>
+        <w:t>Then create JWT token and sends POST request to logger with LogMetaData as payload and JWT attached to Authorization header.</w:t>
+      </w:r>
+      <w:r>
+        <w:t xml:space="preserve"> Then waits for response </w:t>
+      </w:r>
+      <w:r>
+        <w:t xml:space="preserve">(Response DTO) </w:t>
+      </w:r>
+      <w:r>
+        <w:t xml:space="preserve">from logger. If OK moves file to </w:t>
+      </w:r>
+      <w:r>
+        <w:t>procced folder, otherwise log error.</w:t>
+      </w:r>
+      <w:r>
+        <w:br/>
+        <w:t>Settings</w:t>
+      </w:r>
+      <w:r>
+        <w:t>.cs</w:t>
+      </w:r>
+      <w:r>
+        <w:t>:</w:t>
+      </w:r>
+      <w:r>
+        <w:br/>
+        <w:t>Watcher settings</w:t>
+      </w:r>
+      <w:r>
         <w:t xml:space="preserve">, </w:t>
       </w:r>
-      <w:proofErr w:type="gramStart"/>
-      <w:r>
-        <w:t>Created</w:t>
-      </w:r>
-      <w:proofErr w:type="gramEnd"/>
-      <w:r>
-        <w:t xml:space="preserve"> event is fired and </w:t>
-      </w:r>
-      <w:proofErr w:type="spellStart"/>
-      <w:proofErr w:type="gramStart"/>
-      <w:r>
-        <w:t>SendMetadata</w:t>
-      </w:r>
-      <w:proofErr w:type="spellEnd"/>
-      <w:r>
-        <w:t>(</w:t>
-      </w:r>
-      <w:proofErr w:type="gramEnd"/>
-      <w:r>
-        <w:t xml:space="preserve">) is </w:t>
-      </w:r>
-      <w:r>
-        <w:t>invoked</w:t>
-      </w:r>
-      <w:r>
-        <w:t>. It gets file info and stores in LogMetaData DTO.</w:t>
-      </w:r>
-      <w:r>
-        <w:br/>
-        <w:t>Then create JWT token and sends POST request to logger with LogMetaData as payload and JWT attached to Authorization header.</w:t>
-      </w:r>
-      <w:r>
-        <w:t xml:space="preserve"> Then waits for response </w:t>
-      </w:r>
-      <w:r>
-        <w:t xml:space="preserve">(Response DTO) </w:t>
-      </w:r>
-      <w:r>
-        <w:t xml:space="preserve">from logger. If OK moves file to </w:t>
-      </w:r>
-      <w:r>
-        <w:t>procced folder, otherwise log error.</w:t>
-      </w:r>
-      <w:r>
-        <w:br/>
-      </w:r>
-      <w:proofErr w:type="spellStart"/>
-      <w:r>
-        <w:t>Settings</w:t>
-      </w:r>
-      <w:r>
-        <w:t>.cs</w:t>
-      </w:r>
-      <w:proofErr w:type="spellEnd"/>
-      <w:r>
-        <w:t>:</w:t>
-      </w:r>
-      <w:r>
-        <w:br/>
-        <w:t>Watcher settings</w:t>
-      </w:r>
-      <w:r>
-        <w:t xml:space="preserve">, </w:t>
-      </w:r>
       <w:r>
         <w:t>bounded</w:t>
       </w:r>
       <w:r>
         <w:t xml:space="preserve"> to Watcher/</w:t>
       </w:r>
-      <w:proofErr w:type="spellStart"/>
       <w:r>
         <w:t>appsettings.json</w:t>
       </w:r>
-      <w:proofErr w:type="spellEnd"/>
       <w:r>
         <w:t xml:space="preserve"> </w:t>
       </w:r>
       <w:r>
         <w:br/>
-      </w:r>
-      <w:proofErr w:type="spellStart"/>
-      <w:r>
-        <w:t>Program.cs</w:t>
-      </w:r>
-      <w:proofErr w:type="spellEnd"/>
-      <w:r>
-        <w:t>:</w:t>
+        <w:t>Program.cs:</w:t>
       </w:r>
       <w:r>
         <w:br/>
@@ -599,109 +559,62 @@
       </w:r>
       <w:r>
         <w:br/>
-      </w:r>
-      <w:proofErr w:type="spellStart"/>
-      <w:r>
-        <w:t>LoggerController.cs</w:t>
-      </w:r>
-      <w:proofErr w:type="spellEnd"/>
+        <w:t>LoggerController.cs:</w:t>
+      </w:r>
+      <w:r>
+        <w:br/>
+        <w:t xml:space="preserve">On getting the request, validates </w:t>
+      </w:r>
+      <w:r>
+        <w:t xml:space="preserve">the </w:t>
+      </w:r>
+      <w:r>
+        <w:t xml:space="preserve">payload and JWT token </w:t>
+      </w:r>
+      <w:r>
+        <w:t>and invokes</w:t>
+      </w:r>
+      <w:r>
+        <w:t xml:space="preserve"> LoggerService</w:t>
+      </w:r>
+      <w:r>
+        <w:t xml:space="preserve"> if validation succeed. LoggerService writes data to logs directory. LoggerController then returns Response DTO with status code and message.</w:t>
+      </w:r>
+      <w:r>
+        <w:br/>
+        <w:t>Settings</w:t>
+      </w:r>
+      <w:r>
+        <w:t>.cs</w:t>
+      </w:r>
       <w:r>
         <w:t>:</w:t>
       </w:r>
       <w:r>
         <w:br/>
-        <w:t xml:space="preserve">On getting the request, validates </w:t>
-      </w:r>
-      <w:r>
-        <w:t xml:space="preserve">the </w:t>
-      </w:r>
-      <w:r>
-        <w:t xml:space="preserve">payload and JWT token </w:t>
-      </w:r>
-      <w:r>
-        <w:t>and invokes</w:t>
+        <w:t>Logger settings</w:t>
+      </w:r>
+      <w:r>
+        <w:t xml:space="preserve">, </w:t>
+      </w:r>
+      <w:r>
+        <w:t>bounded</w:t>
+      </w:r>
+      <w:r>
+        <w:t xml:space="preserve"> to Logger/</w:t>
+      </w:r>
+      <w:r>
+        <w:t>appsettings.json</w:t>
+      </w:r>
+      <w:r>
+        <w:t>.</w:t>
       </w:r>
       <w:r>
         <w:t xml:space="preserve"> </w:t>
       </w:r>
-      <w:proofErr w:type="spellStart"/>
-      <w:r>
-        <w:t>LoggerService</w:t>
-      </w:r>
-      <w:proofErr w:type="spellEnd"/>
-      <w:r>
-        <w:t xml:space="preserve"> if validation succeed. </w:t>
-      </w:r>
-      <w:proofErr w:type="spellStart"/>
-      <w:r>
-        <w:t>LoggerService</w:t>
-      </w:r>
-      <w:proofErr w:type="spellEnd"/>
-      <w:r>
-        <w:t xml:space="preserve"> writes data to logs directory. </w:t>
-      </w:r>
-      <w:proofErr w:type="spellStart"/>
-      <w:r>
-        <w:t>LoggerController</w:t>
-      </w:r>
-      <w:proofErr w:type="spellEnd"/>
-      <w:r>
-        <w:t xml:space="preserve"> then returns Response DTO with status code and message.</w:t>
-      </w:r>
-      <w:r>
-        <w:br/>
-      </w:r>
-      <w:proofErr w:type="spellStart"/>
-      <w:r>
-        <w:t>Settings</w:t>
-      </w:r>
-      <w:r>
-        <w:t>.cs</w:t>
-      </w:r>
-      <w:proofErr w:type="spellEnd"/>
-      <w:r>
-        <w:t>:</w:t>
-      </w:r>
-      <w:r>
-        <w:br/>
-        <w:t>Logger settings</w:t>
-      </w:r>
-      <w:r>
-        <w:t xml:space="preserve">, </w:t>
-      </w:r>
-      <w:r>
-        <w:t>bounded</w:t>
-      </w:r>
-      <w:r>
-        <w:t xml:space="preserve"> to </w:t>
-      </w:r>
-      <w:r>
-        <w:t>Logger</w:t>
-      </w:r>
-      <w:r>
-        <w:t>/</w:t>
-      </w:r>
-      <w:proofErr w:type="spellStart"/>
-      <w:r>
-        <w:t>appsettings.json</w:t>
-      </w:r>
-      <w:proofErr w:type="spellEnd"/>
-      <w:r>
-        <w:t>.</w:t>
-      </w:r>
-      <w:r>
-        <w:t xml:space="preserve"> </w:t>
-      </w:r>
-      <w:r>
-        <w:br/>
-      </w:r>
-      <w:proofErr w:type="spellStart"/>
-      <w:r>
-        <w:t>Program.cs</w:t>
-      </w:r>
-      <w:proofErr w:type="spellEnd"/>
-      <w:r>
-        <w:t>:</w:t>
+      <w:r>
+        <w:br/>
+        <w:t>Program.cs:</w:t>
       </w:r>
       <w:r>
         <w:br/>
@@ -726,32 +639,15 @@
       </w:r>
       <w:r>
         <w:br/>
-      </w:r>
-      <w:proofErr w:type="spellStart"/>
-      <w:r>
-        <w:t>LogMetaData</w:t>
-      </w:r>
-      <w:r>
-        <w:t>.cs</w:t>
-      </w:r>
-      <w:proofErr w:type="spellEnd"/>
-      <w:r>
-        <w:t>|</w:t>
-      </w:r>
-      <w:r>
-        <w:br/>
-      </w:r>
-      <w:proofErr w:type="spellStart"/>
-      <w:r>
-        <w:t>Response</w:t>
-      </w:r>
-      <w:r>
-        <w:t>.</w:t>
+        <w:t>LogMetaData.cs|</w:t>
+      </w:r>
+      <w:r>
+        <w:br/>
+        <w:t>Response.</w:t>
       </w:r>
       <w:r>
         <w:t>cs</w:t>
       </w:r>
-      <w:proofErr w:type="spellEnd"/>
     </w:p>
     <w:sectPr>
       <w:pgSz w:w="11906" w:h="16838"/>

</xml_diff>